<commit_message>
added the data set
</commit_message>
<xml_diff>
--- a/MT19AIE321_report.docx
+++ b/MT19AIE321_report.docx
@@ -83,7 +83,35 @@
         <w:rPr>
           <w:rFonts w:asciiTheme="minorHAnsi" w:hAnsiTheme="minorHAnsi" w:cstheme="minorHAnsi"/>
         </w:rPr>
-        <w:t xml:space="preserve">Implement Decision Tree using sklearn library on the same data. (using gini index to calculate Information Gain). </w:t>
+        <w:t xml:space="preserve">Implement Decision Tree using </w:t>
+      </w:r>
+      <w:proofErr w:type="spellStart"/>
+      <w:r>
+        <w:rPr>
+          <w:rFonts w:asciiTheme="minorHAnsi" w:hAnsiTheme="minorHAnsi" w:cstheme="minorHAnsi"/>
+        </w:rPr>
+        <w:t>sklearn</w:t>
+      </w:r>
+      <w:proofErr w:type="spellEnd"/>
+      <w:r>
+        <w:rPr>
+          <w:rFonts w:asciiTheme="minorHAnsi" w:hAnsiTheme="minorHAnsi" w:cstheme="minorHAnsi"/>
+        </w:rPr>
+        <w:t xml:space="preserve"> library on the same data. (using </w:t>
+      </w:r>
+      <w:proofErr w:type="spellStart"/>
+      <w:r>
+        <w:rPr>
+          <w:rFonts w:asciiTheme="minorHAnsi" w:hAnsiTheme="minorHAnsi" w:cstheme="minorHAnsi"/>
+        </w:rPr>
+        <w:t>gini</w:t>
+      </w:r>
+      <w:proofErr w:type="spellEnd"/>
+      <w:r>
+        <w:rPr>
+          <w:rFonts w:asciiTheme="minorHAnsi" w:hAnsiTheme="minorHAnsi" w:cstheme="minorHAnsi"/>
+        </w:rPr>
+        <w:t xml:space="preserve"> index to calculate Information Gain). </w:t>
       </w:r>
     </w:p>
     <w:p>
@@ -162,7 +190,21 @@
         <w:rPr>
           <w:rFonts w:asciiTheme="minorHAnsi" w:hAnsiTheme="minorHAnsi" w:cstheme="minorHAnsi"/>
         </w:rPr>
-        <w:t xml:space="preserve">If you want to run in CoLab you can </w:t>
+        <w:t xml:space="preserve">If you want to run in </w:t>
+      </w:r>
+      <w:proofErr w:type="spellStart"/>
+      <w:r>
+        <w:rPr>
+          <w:rFonts w:asciiTheme="minorHAnsi" w:hAnsiTheme="minorHAnsi" w:cstheme="minorHAnsi"/>
+        </w:rPr>
+        <w:t>CoLab</w:t>
+      </w:r>
+      <w:proofErr w:type="spellEnd"/>
+      <w:r>
+        <w:rPr>
+          <w:rFonts w:asciiTheme="minorHAnsi" w:hAnsiTheme="minorHAnsi" w:cstheme="minorHAnsi"/>
+        </w:rPr>
+        <w:t xml:space="preserve"> you can </w:t>
       </w:r>
       <w:hyperlink r:id="rId5" w:history="1">
         <w:r>
@@ -170,39 +212,9 @@
             <w:rStyle w:val="Hyperlink"/>
             <w:rFonts w:asciiTheme="minorHAnsi" w:hAnsiTheme="minorHAnsi" w:cstheme="minorHAnsi"/>
           </w:rPr>
-          <w:t>cli</w:t>
-        </w:r>
-        <w:r>
-          <w:rPr>
-            <w:rStyle w:val="Hyperlink"/>
-            <w:rFonts w:asciiTheme="minorHAnsi" w:hAnsiTheme="minorHAnsi" w:cstheme="minorHAnsi"/>
-          </w:rPr>
-          <w:t>c</w:t>
-        </w:r>
-        <w:r>
-          <w:rPr>
-            <w:rStyle w:val="Hyperlink"/>
-            <w:rFonts w:asciiTheme="minorHAnsi" w:hAnsiTheme="minorHAnsi" w:cstheme="minorHAnsi"/>
-          </w:rPr>
-          <w:t>k h</w:t>
-        </w:r>
-        <w:r>
-          <w:rPr>
-            <w:rStyle w:val="Hyperlink"/>
-            <w:rFonts w:asciiTheme="minorHAnsi" w:hAnsiTheme="minorHAnsi" w:cstheme="minorHAnsi"/>
-          </w:rPr>
-          <w:t>e</w:t>
-        </w:r>
-        <w:r>
-          <w:rPr>
-            <w:rStyle w:val="Hyperlink"/>
-            <w:rFonts w:asciiTheme="minorHAnsi" w:hAnsiTheme="minorHAnsi" w:cstheme="minorHAnsi"/>
-          </w:rPr>
-          <w:t>re</w:t>
+          <w:t>click here</w:t>
         </w:r>
       </w:hyperlink>
-      <w:bookmarkStart w:id="0" w:name="_GoBack"/>
-      <w:bookmarkEnd w:id="0"/>
       <w:r>
         <w:rPr>
           <w:rFonts w:asciiTheme="minorHAnsi" w:hAnsiTheme="minorHAnsi" w:cstheme="minorHAnsi"/>
@@ -225,19 +237,7 @@
         <w:rPr>
           <w:rFonts w:asciiTheme="minorHAnsi" w:hAnsiTheme="minorHAnsi" w:cstheme="minorHAnsi"/>
         </w:rPr>
-        <w:t>If you want to run the “</w:t>
-      </w:r>
-      <w:r>
-        <w:rPr>
-          <w:rFonts w:asciiTheme="minorHAnsi" w:hAnsiTheme="minorHAnsi" w:cstheme="minorHAnsi"/>
-        </w:rPr>
-        <w:t>MT19AIE321_Q1.py</w:t>
-      </w:r>
-      <w:r>
-        <w:rPr>
-          <w:rFonts w:asciiTheme="minorHAnsi" w:hAnsiTheme="minorHAnsi" w:cstheme="minorHAnsi"/>
-        </w:rPr>
-        <w:t>”, run like this:</w:t>
+        <w:t>If you want to run the “MT19AIE321_Q1.py”, run like this:</w:t>
       </w:r>
     </w:p>
     <w:p>
@@ -280,21 +280,7 @@
           <w:rFonts w:ascii="Courier New" w:hAnsi="Courier New" w:cs="Courier New"/>
           <w:highlight w:val="yellow"/>
         </w:rPr>
-        <w:t>&lt;full_pathto_</w:t>
-      </w:r>
-      <w:r>
-        <w:rPr>
-          <w:rFonts w:ascii="Courier New" w:hAnsi="Courier New" w:cs="Courier New"/>
-          <w:highlight w:val="yellow"/>
-        </w:rPr>
-        <w:t>wifi_localization.txt</w:t>
-      </w:r>
-      <w:r>
-        <w:rPr>
-          <w:rFonts w:ascii="Courier New" w:hAnsi="Courier New" w:cs="Courier New"/>
-          <w:highlight w:val="yellow"/>
-        </w:rPr>
-        <w:t>&gt;</w:t>
+        <w:t>&lt;full_pathto_wifi_localization.txt&gt;</w:t>
       </w:r>
     </w:p>
     <w:p>
@@ -351,6 +337,7 @@
           <w:color w:val="D4D4D4"/>
         </w:rPr>
       </w:pPr>
+      <w:proofErr w:type="spellStart"/>
       <w:r>
         <w:rPr>
           <w:rFonts w:asciiTheme="minorHAnsi" w:hAnsiTheme="minorHAnsi" w:cstheme="minorHAnsi"/>
@@ -358,6 +345,7 @@
         </w:rPr>
         <w:t>numpy</w:t>
       </w:r>
+      <w:proofErr w:type="spellEnd"/>
     </w:p>
     <w:p>
       <w:pPr>
@@ -395,6 +383,7 @@
           <w:color w:val="D4D4D4"/>
         </w:rPr>
       </w:pPr>
+      <w:proofErr w:type="spellStart"/>
       <w:r>
         <w:rPr>
           <w:rFonts w:asciiTheme="minorHAnsi" w:hAnsiTheme="minorHAnsi" w:cstheme="minorHAnsi"/>
@@ -402,6 +391,7 @@
         </w:rPr>
         <w:t>sklearn</w:t>
       </w:r>
+      <w:proofErr w:type="spellEnd"/>
     </w:p>
     <w:p>
       <w:pPr>
@@ -417,6 +407,7 @@
           <w:color w:val="D4D4D4"/>
         </w:rPr>
       </w:pPr>
+      <w:proofErr w:type="spellStart"/>
       <w:r>
         <w:rPr>
           <w:rFonts w:asciiTheme="minorHAnsi" w:hAnsiTheme="minorHAnsi" w:cstheme="minorHAnsi"/>
@@ -424,6 +415,7 @@
         </w:rPr>
         <w:t>itertools</w:t>
       </w:r>
+      <w:proofErr w:type="spellEnd"/>
     </w:p>
     <w:p>
       <w:pPr>
@@ -439,6 +431,7 @@
           <w:color w:val="D4D4D4"/>
         </w:rPr>
       </w:pPr>
+      <w:proofErr w:type="spellStart"/>
       <w:r>
         <w:rPr>
           <w:rFonts w:asciiTheme="minorHAnsi" w:hAnsiTheme="minorHAnsi" w:cstheme="minorHAnsi"/>
@@ -446,6 +439,7 @@
         </w:rPr>
         <w:t>pprint</w:t>
       </w:r>
+      <w:proofErr w:type="spellEnd"/>
     </w:p>
     <w:p>
       <w:pPr>
@@ -462,7 +456,21 @@
         <w:rPr>
           <w:rFonts w:asciiTheme="minorHAnsi" w:hAnsiTheme="minorHAnsi" w:cstheme="minorHAnsi"/>
         </w:rPr>
-        <w:t>After the script is executed, it will produce the following two .png file in the present working directory</w:t>
+        <w:t>After the script is executed, it will produce the following two .</w:t>
+      </w:r>
+      <w:proofErr w:type="spellStart"/>
+      <w:r>
+        <w:rPr>
+          <w:rFonts w:asciiTheme="minorHAnsi" w:hAnsiTheme="minorHAnsi" w:cstheme="minorHAnsi"/>
+        </w:rPr>
+        <w:t>png</w:t>
+      </w:r>
+      <w:proofErr w:type="spellEnd"/>
+      <w:r>
+        <w:rPr>
+          <w:rFonts w:asciiTheme="minorHAnsi" w:hAnsiTheme="minorHAnsi" w:cstheme="minorHAnsi"/>
+        </w:rPr>
+        <w:t xml:space="preserve"> file in the present working directory</w:t>
       </w:r>
     </w:p>
     <w:p>
@@ -570,14 +578,7 @@
           <w:rFonts w:asciiTheme="minorHAnsi" w:hAnsiTheme="minorHAnsi" w:cstheme="minorHAnsi"/>
           <w:highlight w:val="cyan"/>
         </w:rPr>
-        <w:t>Accuracy, Confusion Matrix and F1</w:t>
-      </w:r>
-      <w:r>
-        <w:rPr>
-          <w:rFonts w:asciiTheme="minorHAnsi" w:hAnsiTheme="minorHAnsi" w:cstheme="minorHAnsi"/>
-          <w:highlight w:val="cyan"/>
-        </w:rPr>
-        <w:t xml:space="preserve"> for </w:t>
+        <w:t xml:space="preserve">Accuracy, Confusion Matrix and F1 for </w:t>
       </w:r>
       <w:r>
         <w:rPr>
@@ -878,7 +879,23 @@
           <w:rFonts w:asciiTheme="minorHAnsi" w:hAnsiTheme="minorHAnsi" w:cstheme="minorHAnsi"/>
           <w:color w:val="CE9178"/>
         </w:rPr>
-        <w:t>macro avg       0.92      0.90      0.90       400</w:t>
+        <w:t xml:space="preserve">macro </w:t>
+      </w:r>
+      <w:proofErr w:type="spellStart"/>
+      <w:r>
+        <w:rPr>
+          <w:rFonts w:asciiTheme="minorHAnsi" w:hAnsiTheme="minorHAnsi" w:cstheme="minorHAnsi"/>
+          <w:color w:val="CE9178"/>
+        </w:rPr>
+        <w:t>avg</w:t>
+      </w:r>
+      <w:proofErr w:type="spellEnd"/>
+      <w:r>
+        <w:rPr>
+          <w:rFonts w:asciiTheme="minorHAnsi" w:hAnsiTheme="minorHAnsi" w:cstheme="minorHAnsi"/>
+          <w:color w:val="CE9178"/>
+        </w:rPr>
+        <w:t xml:space="preserve">       0.92      0.90      0.90       400</w:t>
       </w:r>
     </w:p>
     <w:p>
@@ -895,7 +912,23 @@
           <w:rFonts w:asciiTheme="minorHAnsi" w:hAnsiTheme="minorHAnsi" w:cstheme="minorHAnsi"/>
           <w:color w:val="CE9178"/>
         </w:rPr>
-        <w:t>weighted avg       0.92      0.90      0.90       400</w:t>
+        <w:t xml:space="preserve">weighted </w:t>
+      </w:r>
+      <w:proofErr w:type="spellStart"/>
+      <w:r>
+        <w:rPr>
+          <w:rFonts w:asciiTheme="minorHAnsi" w:hAnsiTheme="minorHAnsi" w:cstheme="minorHAnsi"/>
+          <w:color w:val="CE9178"/>
+        </w:rPr>
+        <w:t>avg</w:t>
+      </w:r>
+      <w:proofErr w:type="spellEnd"/>
+      <w:r>
+        <w:rPr>
+          <w:rFonts w:asciiTheme="minorHAnsi" w:hAnsiTheme="minorHAnsi" w:cstheme="minorHAnsi"/>
+          <w:color w:val="CE9178"/>
+        </w:rPr>
+        <w:t xml:space="preserve">       0.92      0.90      0.90       400</w:t>
       </w:r>
     </w:p>
     <w:p>
@@ -999,13 +1032,21 @@
         <w:rPr>
           <w:rFonts w:asciiTheme="minorHAnsi" w:hAnsiTheme="minorHAnsi" w:cstheme="minorHAnsi"/>
         </w:rPr>
-        <w:t xml:space="preserve">As we know, this depends lot of the problem statement, like Accuracy </w:t>
-      </w:r>
-      <w:r>
-        <w:rPr>
-          <w:rFonts w:asciiTheme="minorHAnsi" w:hAnsiTheme="minorHAnsi" w:cstheme="minorHAnsi"/>
-        </w:rPr>
-        <w:t xml:space="preserve">it is the measure of all the correctly </w:t>
+        <w:t>As we know, this depends lot of the problem statement, like Accuracy it is the measure of all the correctly</w:t>
+      </w:r>
+      <w:r>
+        <w:rPr>
+          <w:rFonts w:asciiTheme="minorHAnsi" w:hAnsiTheme="minorHAnsi" w:cstheme="minorHAnsi"/>
+        </w:rPr>
+        <w:t xml:space="preserve"> classified class</w:t>
+      </w:r>
+      <w:bookmarkStart w:id="0" w:name="_GoBack"/>
+      <w:bookmarkEnd w:id="0"/>
+      <w:r>
+        <w:rPr>
+          <w:rFonts w:asciiTheme="minorHAnsi" w:hAnsiTheme="minorHAnsi" w:cstheme="minorHAnsi"/>
+        </w:rPr>
+        <w:t xml:space="preserve"> </w:t>
       </w:r>
       <w:r>
         <w:rPr>
@@ -1041,7 +1082,21 @@
         <w:rPr>
           <w:rFonts w:asciiTheme="minorHAnsi" w:hAnsiTheme="minorHAnsi" w:cstheme="minorHAnsi"/>
         </w:rPr>
-        <w:t>what each feature denotes. So, its hard to say which one</w:t>
+        <w:t xml:space="preserve">what each feature denotes. So, </w:t>
+      </w:r>
+      <w:proofErr w:type="spellStart"/>
+      <w:r>
+        <w:rPr>
+          <w:rFonts w:asciiTheme="minorHAnsi" w:hAnsiTheme="minorHAnsi" w:cstheme="minorHAnsi"/>
+        </w:rPr>
+        <w:t>its</w:t>
+      </w:r>
+      <w:proofErr w:type="spellEnd"/>
+      <w:r>
+        <w:rPr>
+          <w:rFonts w:asciiTheme="minorHAnsi" w:hAnsiTheme="minorHAnsi" w:cstheme="minorHAnsi"/>
+        </w:rPr>
+        <w:t xml:space="preserve"> hard to say which one</w:t>
       </w:r>
       <w:r>
         <w:rPr>
@@ -1089,7 +1144,21 @@
         <w:rPr>
           <w:rFonts w:asciiTheme="minorHAnsi" w:hAnsiTheme="minorHAnsi" w:cstheme="minorHAnsi"/>
         </w:rPr>
-        <w:t xml:space="preserve">Comparison of results from Custom DT Model and SKLearn DT Model </w:t>
+        <w:t xml:space="preserve">Comparison of results from Custom DT Model and </w:t>
+      </w:r>
+      <w:proofErr w:type="spellStart"/>
+      <w:r>
+        <w:rPr>
+          <w:rFonts w:asciiTheme="minorHAnsi" w:hAnsiTheme="minorHAnsi" w:cstheme="minorHAnsi"/>
+        </w:rPr>
+        <w:t>SKLearn</w:t>
+      </w:r>
+      <w:proofErr w:type="spellEnd"/>
+      <w:r>
+        <w:rPr>
+          <w:rFonts w:asciiTheme="minorHAnsi" w:hAnsiTheme="minorHAnsi" w:cstheme="minorHAnsi"/>
+        </w:rPr>
+        <w:t xml:space="preserve"> DT Model </w:t>
       </w:r>
     </w:p>
     <w:p>
@@ -1107,7 +1176,21 @@
         <w:rPr>
           <w:rFonts w:asciiTheme="minorHAnsi" w:hAnsiTheme="minorHAnsi" w:cstheme="minorHAnsi"/>
         </w:rPr>
-        <w:t>I observed the accuracy of the SKLearn more was better, also I noticed my custom model was slow and one of the reason was I went to the very depth of the tree, which is not very optimal</w:t>
+        <w:t xml:space="preserve">I observed the accuracy of the </w:t>
+      </w:r>
+      <w:proofErr w:type="spellStart"/>
+      <w:r>
+        <w:rPr>
+          <w:rFonts w:asciiTheme="minorHAnsi" w:hAnsiTheme="minorHAnsi" w:cstheme="minorHAnsi"/>
+        </w:rPr>
+        <w:t>SKLearn</w:t>
+      </w:r>
+      <w:proofErr w:type="spellEnd"/>
+      <w:r>
+        <w:rPr>
+          <w:rFonts w:asciiTheme="minorHAnsi" w:hAnsiTheme="minorHAnsi" w:cstheme="minorHAnsi"/>
+        </w:rPr>
+        <w:t xml:space="preserve"> more was better, also I noticed my custom model was slow and one of the reason was I went to the very depth of the tree, which is not very optimal</w:t>
       </w:r>
     </w:p>
     <w:p>
@@ -1363,12 +1446,21 @@
         </w:rPr>
         <w:t xml:space="preserve">Confusion Matrix for </w:t>
       </w:r>
+      <w:proofErr w:type="spellStart"/>
       <w:r>
         <w:rPr>
           <w:rFonts w:asciiTheme="minorHAnsi" w:hAnsiTheme="minorHAnsi" w:cstheme="minorHAnsi"/>
           <w:highlight w:val="green"/>
         </w:rPr>
-        <w:t>SKLear DT Model</w:t>
+        <w:t>SKLear</w:t>
+      </w:r>
+      <w:proofErr w:type="spellEnd"/>
+      <w:r>
+        <w:rPr>
+          <w:rFonts w:asciiTheme="minorHAnsi" w:hAnsiTheme="minorHAnsi" w:cstheme="minorHAnsi"/>
+          <w:highlight w:val="green"/>
+        </w:rPr>
+        <w:t xml:space="preserve"> DT Model</w:t>
       </w:r>
       <w:r>
         <w:rPr>
@@ -1615,13 +1707,23 @@
         </w:rPr>
         <w:t xml:space="preserve">Even the accuracy of the </w:t>
       </w:r>
+      <w:proofErr w:type="spellStart"/>
       <w:r>
         <w:rPr>
           <w:rFonts w:asciiTheme="minorHAnsi" w:hAnsiTheme="minorHAnsi" w:cstheme="minorHAnsi"/>
           <w:color w:val="000000" w:themeColor="text1"/>
           <w:highlight w:val="green"/>
         </w:rPr>
-        <w:t xml:space="preserve">SKLearn DT </w:t>
+        <w:t>SKLearn</w:t>
+      </w:r>
+      <w:proofErr w:type="spellEnd"/>
+      <w:r>
+        <w:rPr>
+          <w:rFonts w:asciiTheme="minorHAnsi" w:hAnsiTheme="minorHAnsi" w:cstheme="minorHAnsi"/>
+          <w:color w:val="000000" w:themeColor="text1"/>
+          <w:highlight w:val="green"/>
+        </w:rPr>
+        <w:t xml:space="preserve"> DT </w:t>
       </w:r>
       <w:r>
         <w:rPr>
@@ -1962,7 +2064,27 @@
           <w:sz w:val="18"/>
           <w:szCs w:val="18"/>
         </w:rPr>
-        <w:t>macro avg       0.98      0.98      0.98       400</w:t>
+        <w:t xml:space="preserve">macro </w:t>
+      </w:r>
+      <w:proofErr w:type="spellStart"/>
+      <w:r>
+        <w:rPr>
+          <w:rFonts w:ascii="Menlo" w:hAnsi="Menlo" w:cs="Menlo"/>
+          <w:color w:val="CE9178"/>
+          <w:sz w:val="18"/>
+          <w:szCs w:val="18"/>
+        </w:rPr>
+        <w:t>avg</w:t>
+      </w:r>
+      <w:proofErr w:type="spellEnd"/>
+      <w:r>
+        <w:rPr>
+          <w:rFonts w:ascii="Menlo" w:hAnsi="Menlo" w:cs="Menlo"/>
+          <w:color w:val="CE9178"/>
+          <w:sz w:val="18"/>
+          <w:szCs w:val="18"/>
+        </w:rPr>
+        <w:t xml:space="preserve">       0.98      0.98      0.98       400</w:t>
       </w:r>
     </w:p>
     <w:p>
@@ -1984,7 +2106,27 @@
           <w:sz w:val="18"/>
           <w:szCs w:val="18"/>
         </w:rPr>
-        <w:t>weighted avg       0.98      0.98      0.98       400</w:t>
+        <w:t xml:space="preserve">weighted </w:t>
+      </w:r>
+      <w:proofErr w:type="spellStart"/>
+      <w:r>
+        <w:rPr>
+          <w:rFonts w:ascii="Menlo" w:hAnsi="Menlo" w:cs="Menlo"/>
+          <w:color w:val="CE9178"/>
+          <w:sz w:val="18"/>
+          <w:szCs w:val="18"/>
+        </w:rPr>
+        <w:t>avg</w:t>
+      </w:r>
+      <w:proofErr w:type="spellEnd"/>
+      <w:r>
+        <w:rPr>
+          <w:rFonts w:ascii="Menlo" w:hAnsi="Menlo" w:cs="Menlo"/>
+          <w:color w:val="CE9178"/>
+          <w:sz w:val="18"/>
+          <w:szCs w:val="18"/>
+        </w:rPr>
+        <w:t xml:space="preserve">       0.98      0.98      0.98       400</w:t>
       </w:r>
     </w:p>
     <w:p>
@@ -2112,13 +2254,23 @@
         <w:lastRenderedPageBreak/>
         <w:t xml:space="preserve">ROC AUC Curve for </w:t>
       </w:r>
+      <w:proofErr w:type="spellStart"/>
       <w:r>
         <w:rPr>
           <w:rFonts w:asciiTheme="minorHAnsi" w:hAnsiTheme="minorHAnsi" w:cstheme="minorHAnsi"/>
           <w:color w:val="000000" w:themeColor="text1"/>
           <w:highlight w:val="green"/>
         </w:rPr>
-        <w:t xml:space="preserve">SKLearn DT </w:t>
+        <w:t>SKLearn</w:t>
+      </w:r>
+      <w:proofErr w:type="spellEnd"/>
+      <w:r>
+        <w:rPr>
+          <w:rFonts w:asciiTheme="minorHAnsi" w:hAnsiTheme="minorHAnsi" w:cstheme="minorHAnsi"/>
+          <w:color w:val="000000" w:themeColor="text1"/>
+          <w:highlight w:val="green"/>
+        </w:rPr>
+        <w:t xml:space="preserve"> DT </w:t>
       </w:r>
       <w:r>
         <w:rPr>
@@ -2322,7 +2474,21 @@
         <w:rPr>
           <w:rFonts w:asciiTheme="minorHAnsi" w:hAnsiTheme="minorHAnsi" w:cstheme="minorHAnsi"/>
         </w:rPr>
-        <w:t xml:space="preserve">Download the dataset from this link. Perform multi-class classification using Decision Trees and Random Decision Forest (RDF). You can use Sklearn library. You can perform hyperparameter tuning to improve your results and mention them in the report. </w:t>
+        <w:t xml:space="preserve">Download the dataset from this link. Perform multi-class classification using Decision Trees and Random Decision Forest (RDF). You can use </w:t>
+      </w:r>
+      <w:proofErr w:type="spellStart"/>
+      <w:r>
+        <w:rPr>
+          <w:rFonts w:asciiTheme="minorHAnsi" w:hAnsiTheme="minorHAnsi" w:cstheme="minorHAnsi"/>
+        </w:rPr>
+        <w:t>Sklearn</w:t>
+      </w:r>
+      <w:proofErr w:type="spellEnd"/>
+      <w:r>
+        <w:rPr>
+          <w:rFonts w:asciiTheme="minorHAnsi" w:hAnsiTheme="minorHAnsi" w:cstheme="minorHAnsi"/>
+        </w:rPr>
+        <w:t xml:space="preserve"> library. You can perform hyperparameter tuning to improve your results and mention them in the report. </w:t>
       </w:r>
     </w:p>
     <w:p>
@@ -2517,7 +2683,21 @@
         <w:rPr>
           <w:rFonts w:asciiTheme="minorHAnsi" w:hAnsiTheme="minorHAnsi" w:cstheme="minorHAnsi"/>
         </w:rPr>
-        <w:t xml:space="preserve">If you want to run in CoLab you can </w:t>
+        <w:t xml:space="preserve">If you want to run in </w:t>
+      </w:r>
+      <w:proofErr w:type="spellStart"/>
+      <w:r>
+        <w:rPr>
+          <w:rFonts w:asciiTheme="minorHAnsi" w:hAnsiTheme="minorHAnsi" w:cstheme="minorHAnsi"/>
+        </w:rPr>
+        <w:t>CoLab</w:t>
+      </w:r>
+      <w:proofErr w:type="spellEnd"/>
+      <w:r>
+        <w:rPr>
+          <w:rFonts w:asciiTheme="minorHAnsi" w:hAnsiTheme="minorHAnsi" w:cstheme="minorHAnsi"/>
+        </w:rPr>
+        <w:t xml:space="preserve"> you can </w:t>
       </w:r>
       <w:hyperlink r:id="rId8" w:history="1">
         <w:r>
@@ -2623,34 +2803,43 @@
           <w:rFonts w:ascii="Courier New" w:hAnsi="Courier New" w:cs="Courier New"/>
           <w:highlight w:val="yellow"/>
         </w:rPr>
-        <w:t>&lt;full_path</w:t>
-      </w:r>
+        <w:t>&lt;</w:t>
+      </w:r>
+      <w:proofErr w:type="spellStart"/>
       <w:r>
         <w:rPr>
           <w:rFonts w:ascii="Courier New" w:hAnsi="Courier New" w:cs="Courier New"/>
           <w:highlight w:val="yellow"/>
         </w:rPr>
-        <w:t>_</w:t>
+        <w:t>full_path</w:t>
       </w:r>
       <w:r>
         <w:rPr>
           <w:rFonts w:ascii="Courier New" w:hAnsi="Courier New" w:cs="Courier New"/>
           <w:highlight w:val="yellow"/>
         </w:rPr>
-        <w:t>to_</w:t>
+        <w:t>_</w:t>
       </w:r>
       <w:r>
         <w:rPr>
           <w:rFonts w:ascii="Courier New" w:hAnsi="Courier New" w:cs="Courier New"/>
           <w:highlight w:val="yellow"/>
         </w:rPr>
-        <w:t>iris_data_file</w:t>
+        <w:t>to_</w:t>
       </w:r>
       <w:r>
         <w:rPr>
           <w:rFonts w:ascii="Courier New" w:hAnsi="Courier New" w:cs="Courier New"/>
           <w:highlight w:val="yellow"/>
         </w:rPr>
+        <w:t>iris_data_file</w:t>
+      </w:r>
+      <w:proofErr w:type="spellEnd"/>
+      <w:r>
+        <w:rPr>
+          <w:rFonts w:ascii="Courier New" w:hAnsi="Courier New" w:cs="Courier New"/>
+          <w:highlight w:val="yellow"/>
+        </w:rPr>
         <w:t>&gt;</w:t>
       </w:r>
     </w:p>
@@ -2708,6 +2897,7 @@
           <w:color w:val="D4D4D4"/>
         </w:rPr>
       </w:pPr>
+      <w:proofErr w:type="spellStart"/>
       <w:r>
         <w:rPr>
           <w:rFonts w:asciiTheme="minorHAnsi" w:hAnsiTheme="minorHAnsi" w:cstheme="minorHAnsi"/>
@@ -2715,6 +2905,7 @@
         </w:rPr>
         <w:t>numpy</w:t>
       </w:r>
+      <w:proofErr w:type="spellEnd"/>
     </w:p>
     <w:p>
       <w:pPr>
@@ -2752,6 +2943,7 @@
           <w:color w:val="D4D4D4"/>
         </w:rPr>
       </w:pPr>
+      <w:proofErr w:type="spellStart"/>
       <w:r>
         <w:rPr>
           <w:rFonts w:asciiTheme="minorHAnsi" w:hAnsiTheme="minorHAnsi" w:cstheme="minorHAnsi"/>
@@ -2759,6 +2951,7 @@
         </w:rPr>
         <w:t>sklearn</w:t>
       </w:r>
+      <w:proofErr w:type="spellEnd"/>
     </w:p>
     <w:p>
       <w:pPr>
@@ -2774,6 +2967,7 @@
           <w:color w:val="D4D4D4"/>
         </w:rPr>
       </w:pPr>
+      <w:proofErr w:type="spellStart"/>
       <w:r>
         <w:rPr>
           <w:rFonts w:asciiTheme="minorHAnsi" w:hAnsiTheme="minorHAnsi" w:cstheme="minorHAnsi"/>
@@ -2781,6 +2975,7 @@
         </w:rPr>
         <w:t>itertools</w:t>
       </w:r>
+      <w:proofErr w:type="spellEnd"/>
     </w:p>
     <w:p>
       <w:pPr>
@@ -2798,6 +2993,7 @@
           <w:szCs w:val="18"/>
         </w:rPr>
       </w:pPr>
+      <w:proofErr w:type="spellStart"/>
       <w:r>
         <w:rPr>
           <w:rFonts w:ascii="Menlo" w:hAnsi="Menlo" w:cs="Menlo"/>
@@ -2807,6 +3003,7 @@
         </w:rPr>
         <w:t>graphviz</w:t>
       </w:r>
+      <w:proofErr w:type="spellEnd"/>
     </w:p>
     <w:p>
       <w:pPr>
@@ -2823,7 +3020,21 @@
         <w:rPr>
           <w:rFonts w:asciiTheme="minorHAnsi" w:hAnsiTheme="minorHAnsi" w:cstheme="minorHAnsi"/>
         </w:rPr>
-        <w:t>After the script is executed, it will produce the following two .png file in the present working directory</w:t>
+        <w:t>After the script is executed, it will produce the following two .</w:t>
+      </w:r>
+      <w:proofErr w:type="spellStart"/>
+      <w:r>
+        <w:rPr>
+          <w:rFonts w:asciiTheme="minorHAnsi" w:hAnsiTheme="minorHAnsi" w:cstheme="minorHAnsi"/>
+        </w:rPr>
+        <w:t>png</w:t>
+      </w:r>
+      <w:proofErr w:type="spellEnd"/>
+      <w:r>
+        <w:rPr>
+          <w:rFonts w:asciiTheme="minorHAnsi" w:hAnsiTheme="minorHAnsi" w:cstheme="minorHAnsi"/>
+        </w:rPr>
+        <w:t xml:space="preserve"> file in the present working directory</w:t>
       </w:r>
     </w:p>
     <w:p>
@@ -3159,6 +3370,7 @@
       <w:r>
         <w:rPr>
           <w:rFonts w:asciiTheme="minorHAnsi" w:hAnsiTheme="minorHAnsi" w:cstheme="minorHAnsi"/>
+          <w:noProof/>
         </w:rPr>
         <w:drawing>
           <wp:inline distT="0" distB="0" distL="0" distR="0" wp14:anchorId="3708BB05" wp14:editId="64FB8069">
@@ -3221,16 +3433,7 @@
           <w:bCs/>
           <w:highlight w:val="cyan"/>
         </w:rPr>
-        <w:t>Random Forest</w:t>
-      </w:r>
-      <w:r>
-        <w:rPr>
-          <w:rFonts w:asciiTheme="minorHAnsi" w:hAnsiTheme="minorHAnsi" w:cstheme="minorHAnsi"/>
-          <w:b/>
-          <w:bCs/>
-          <w:highlight w:val="cyan"/>
-        </w:rPr>
-        <w:t xml:space="preserve"> Classifier</w:t>
+        <w:t>Random Forest Classifier</w:t>
       </w:r>
       <w:r>
         <w:rPr>
@@ -3250,6 +3453,7 @@
       <w:r>
         <w:rPr>
           <w:rFonts w:asciiTheme="minorHAnsi" w:hAnsiTheme="minorHAnsi" w:cstheme="minorHAnsi"/>
+          <w:noProof/>
         </w:rPr>
         <w:drawing>
           <wp:inline distT="0" distB="0" distL="0" distR="0" wp14:anchorId="79823771" wp14:editId="78993952">
@@ -3360,6 +3564,7 @@
         </w:rPr>
         <w:t xml:space="preserve">I also noticed if I change few of the hyper-parameters, like </w:t>
       </w:r>
+      <w:proofErr w:type="spellStart"/>
       <w:r>
         <w:rPr>
           <w:rFonts w:asciiTheme="minorHAnsi" w:hAnsiTheme="minorHAnsi" w:cstheme="minorHAnsi"/>
@@ -3367,6 +3572,7 @@
         </w:rPr>
         <w:t>random_state</w:t>
       </w:r>
+      <w:proofErr w:type="spellEnd"/>
       <w:r>
         <w:rPr>
           <w:rFonts w:asciiTheme="minorHAnsi" w:hAnsiTheme="minorHAnsi" w:cstheme="minorHAnsi"/>
@@ -3386,21 +3592,23 @@
           <w:rFonts w:asciiTheme="minorHAnsi" w:hAnsiTheme="minorHAnsi" w:cstheme="minorHAnsi"/>
           <w:color w:val="000000" w:themeColor="text1"/>
         </w:rPr>
-        <w:t xml:space="preserve"> from gini to </w:t>
-      </w:r>
+        <w:t xml:space="preserve"> from </w:t>
+      </w:r>
+      <w:proofErr w:type="spellStart"/>
       <w:r>
         <w:rPr>
           <w:rFonts w:asciiTheme="minorHAnsi" w:hAnsiTheme="minorHAnsi" w:cstheme="minorHAnsi"/>
           <w:color w:val="000000" w:themeColor="text1"/>
         </w:rPr>
-        <w:t>entropy</w:t>
-      </w:r>
+        <w:t>gini</w:t>
+      </w:r>
+      <w:proofErr w:type="spellEnd"/>
       <w:r>
         <w:rPr>
           <w:rFonts w:asciiTheme="minorHAnsi" w:hAnsiTheme="minorHAnsi" w:cstheme="minorHAnsi"/>
           <w:color w:val="000000" w:themeColor="text1"/>
         </w:rPr>
-        <w:t xml:space="preserve">, etc. </w:t>
+        <w:t xml:space="preserve"> to entropy, etc. </w:t>
       </w:r>
     </w:p>
     <w:p>
@@ -3474,6 +3682,7 @@
       <w:r>
         <w:rPr>
           <w:rFonts w:asciiTheme="minorHAnsi" w:hAnsiTheme="minorHAnsi" w:cstheme="minorHAnsi"/>
+          <w:noProof/>
         </w:rPr>
         <w:drawing>
           <wp:inline distT="0" distB="0" distL="0" distR="0" wp14:anchorId="6B24C0EF" wp14:editId="3B8D3553">

</xml_diff>